<commit_message>
Page addGoods is complete
</commit_message>
<xml_diff>
--- a/docs/Lab1BahirauRA01116.docx
+++ b/docs/Lab1BahirauRA01116.docx
@@ -6815,23 +6815,27 @@
           <w:p>
             <w:pPr>
               <w:rPr>
-                <w:lang w:val="en-US"/>
-              </w:rPr>
-            </w:pPr>
-            <w:r>
-              <w:rPr>
+                <w:highlight w:val="green"/>
+                <w:lang w:val="en-US"/>
+              </w:rPr>
+            </w:pPr>
+            <w:r>
+              <w:rPr>
+                <w:highlight w:val="green"/>
                 <w:lang w:val="en-US"/>
               </w:rPr>
               <w:t>R</w:t>
             </w:r>
             <w:r>
               <w:rPr>
+                <w:highlight w:val="green"/>
                 <w:lang w:val="en-US"/>
               </w:rPr>
               <w:t>3.3</w:t>
             </w:r>
             <w:r>
               <w:rPr>
+                <w:highlight w:val="green"/>
                 <w:lang w:val="en-US"/>
               </w:rPr>
               <w:t>4</w:t>
@@ -6845,71 +6849,83 @@
           <w:p>
             <w:pPr>
               <w:rPr>
-                <w:lang w:val="ru-RU"/>
-              </w:rPr>
-            </w:pPr>
-            <w:r>
-              <w:rPr>
+                <w:highlight w:val="green"/>
+                <w:lang w:val="ru-RU"/>
+              </w:rPr>
+            </w:pPr>
+            <w:r>
+              <w:rPr>
+                <w:highlight w:val="green"/>
                 <w:lang w:val="ru-RU"/>
               </w:rPr>
               <w:t>После нажатия на ссылку «</w:t>
             </w:r>
             <w:r>
               <w:rPr>
+                <w:highlight w:val="green"/>
                 <w:lang w:val="ru-RU"/>
               </w:rPr>
               <w:t>Добавить категорию</w:t>
             </w:r>
             <w:r>
               <w:rPr>
+                <w:highlight w:val="green"/>
                 <w:lang w:val="ru-RU"/>
               </w:rPr>
               <w:t>»</w:t>
             </w:r>
             <w:r>
               <w:rPr>
+                <w:highlight w:val="green"/>
                 <w:lang w:val="ru-RU"/>
               </w:rPr>
               <w:t xml:space="preserve"> открывается страница </w:t>
             </w:r>
             <w:r>
               <w:rPr>
+                <w:highlight w:val="green"/>
                 <w:lang w:val="en-US"/>
               </w:rPr>
               <w:t>add</w:t>
             </w:r>
             <w:r>
               <w:rPr>
+                <w:highlight w:val="green"/>
                 <w:lang w:val="ru-RU"/>
               </w:rPr>
               <w:t>_</w:t>
             </w:r>
             <w:r>
               <w:rPr>
+                <w:highlight w:val="green"/>
                 <w:lang w:val="en-US"/>
               </w:rPr>
               <w:t>categories</w:t>
             </w:r>
             <w:r>
               <w:rPr>
+                <w:highlight w:val="green"/>
                 <w:lang w:val="ru-RU"/>
               </w:rPr>
               <w:t>.</w:t>
             </w:r>
             <w:r>
               <w:rPr>
+                <w:highlight w:val="green"/>
                 <w:lang w:val="en-US"/>
               </w:rPr>
               <w:t>php</w:t>
             </w:r>
             <w:r>
               <w:rPr>
+                <w:highlight w:val="green"/>
                 <w:lang w:val="ru-RU"/>
               </w:rPr>
               <w:t>, которая содержит</w:t>
             </w:r>
             <w:r>
               <w:rPr>
+                <w:highlight w:val="green"/>
                 <w:lang w:val="ru-RU"/>
               </w:rPr>
               <w:t>:</w:t>
@@ -6923,8 +6939,14 @@
                 <w:numId w:val="6"/>
               </w:numPr>
               <w:spacing w:after="0" w:line="240" w:lineRule="auto"/>
-            </w:pPr>
-            <w:r>
+              <w:rPr>
+                <w:highlight w:val="green"/>
+              </w:rPr>
+            </w:pPr>
+            <w:r>
+              <w:rPr>
+                <w:highlight w:val="green"/>
+              </w:rPr>
               <w:t>Название категории</w:t>
             </w:r>
           </w:p>
@@ -6936,8 +6958,14 @@
                 <w:numId w:val="6"/>
               </w:numPr>
               <w:spacing w:after="0" w:line="240" w:lineRule="auto"/>
-            </w:pPr>
-            <w:r>
+              <w:rPr>
+                <w:highlight w:val="green"/>
+              </w:rPr>
+            </w:pPr>
+            <w:r>
+              <w:rPr>
+                <w:highlight w:val="green"/>
+              </w:rPr>
               <w:t>Изображение</w:t>
             </w:r>
           </w:p>
@@ -6949,11 +6977,20 @@
                 <w:numId w:val="6"/>
               </w:numPr>
               <w:spacing w:after="0" w:line="240" w:lineRule="auto"/>
-            </w:pPr>
-            <w:r>
+              <w:rPr>
+                <w:highlight w:val="green"/>
+              </w:rPr>
+            </w:pPr>
+            <w:r>
+              <w:rPr>
+                <w:highlight w:val="green"/>
+              </w:rPr>
               <w:t xml:space="preserve">Кнопка </w:t>
             </w:r>
             <w:r>
+              <w:rPr>
+                <w:highlight w:val="green"/>
+              </w:rPr>
               <w:t>«Подтвердить»</w:t>
             </w:r>
           </w:p>
@@ -6967,23 +7004,27 @@
           <w:p>
             <w:pPr>
               <w:rPr>
-                <w:lang w:val="en-US"/>
-              </w:rPr>
-            </w:pPr>
-            <w:r>
-              <w:rPr>
+                <w:highlight w:val="green"/>
+                <w:lang w:val="en-US"/>
+              </w:rPr>
+            </w:pPr>
+            <w:r>
+              <w:rPr>
+                <w:highlight w:val="green"/>
                 <w:lang w:val="en-US"/>
               </w:rPr>
               <w:t>R</w:t>
             </w:r>
             <w:r>
               <w:rPr>
+                <w:highlight w:val="green"/>
                 <w:lang w:val="en-US"/>
               </w:rPr>
               <w:t>3.3</w:t>
             </w:r>
             <w:r>
               <w:rPr>
+                <w:highlight w:val="green"/>
                 <w:lang w:val="en-US"/>
               </w:rPr>
               <w:t>5</w:t>
@@ -6997,11 +7038,13 @@
           <w:p>
             <w:pPr>
               <w:rPr>
-                <w:lang w:val="ru-RU"/>
-              </w:rPr>
-            </w:pPr>
-            <w:r>
-              <w:rPr>
+                <w:highlight w:val="green"/>
+                <w:lang w:val="ru-RU"/>
+              </w:rPr>
+            </w:pPr>
+            <w:r>
+              <w:rPr>
+                <w:highlight w:val="green"/>
                 <w:lang w:val="ru-RU"/>
               </w:rPr>
               <w:t>Размер названия категории не должен быть меньше двух символов и не больше 64 символов.</w:t>
@@ -7017,17 +7060,20 @@
           <w:p>
             <w:pPr>
               <w:rPr>
-                <w:lang w:val="en-US"/>
-              </w:rPr>
-            </w:pPr>
-            <w:r>
-              <w:rPr>
+                <w:highlight w:val="green"/>
+                <w:lang w:val="en-US"/>
+              </w:rPr>
+            </w:pPr>
+            <w:r>
+              <w:rPr>
+                <w:highlight w:val="green"/>
                 <w:lang w:val="en-US"/>
               </w:rPr>
               <w:t>R3.3</w:t>
             </w:r>
             <w:r>
               <w:rPr>
+                <w:highlight w:val="green"/>
                 <w:lang w:val="en-US"/>
               </w:rPr>
               <w:t>6</w:t>
@@ -7041,32 +7087,30 @@
           <w:p>
             <w:pPr>
               <w:rPr>
-                <w:lang w:val="ru-RU"/>
-              </w:rPr>
-            </w:pPr>
-            <w:r>
-              <w:rPr>
+                <w:highlight w:val="green"/>
+                <w:lang w:val="ru-RU"/>
+              </w:rPr>
+            </w:pPr>
+            <w:r>
+              <w:rPr>
+                <w:highlight w:val="green"/>
                 <w:lang w:val="ru-RU"/>
               </w:rPr>
               <w:t>Если администратор нажал на «подтвердить» и название категории не соответствует требованиям «</w:t>
             </w:r>
             <w:r>
               <w:rPr>
+                <w:highlight w:val="green"/>
                 <w:lang w:val="en-US"/>
               </w:rPr>
               <w:t>R</w:t>
             </w:r>
             <w:r>
               <w:rPr>
-                <w:lang w:val="ru-RU"/>
-              </w:rPr>
-              <w:t>3.</w:t>
-            </w:r>
-            <w:r>
-              <w:rPr>
-                <w:lang w:val="ru-RU"/>
-              </w:rPr>
-              <w:t>33», то появится сообщение «Некорректное название категории».</w:t>
+                <w:highlight w:val="green"/>
+                <w:lang w:val="ru-RU"/>
+              </w:rPr>
+              <w:t>3.33», то появится сообщение «Некорректное название категории».</w:t>
             </w:r>
           </w:p>
         </w:tc>
@@ -7079,11 +7123,13 @@
           <w:p>
             <w:pPr>
               <w:rPr>
-                <w:lang w:val="en-US"/>
-              </w:rPr>
-            </w:pPr>
-            <w:r>
-              <w:rPr>
+                <w:highlight w:val="green"/>
+                <w:lang w:val="en-US"/>
+              </w:rPr>
+            </w:pPr>
+            <w:r>
+              <w:rPr>
+                <w:highlight w:val="green"/>
                 <w:lang w:val="en-US"/>
               </w:rPr>
               <w:t>R3.37</w:t>
@@ -7097,11 +7143,13 @@
           <w:p>
             <w:pPr>
               <w:rPr>
-                <w:lang w:val="ru-RU"/>
-              </w:rPr>
-            </w:pPr>
-            <w:r>
-              <w:rPr>
+                <w:highlight w:val="green"/>
+                <w:lang w:val="ru-RU"/>
+              </w:rPr>
+            </w:pPr>
+            <w:r>
+              <w:rPr>
+                <w:highlight w:val="green"/>
                 <w:lang w:val="ru-RU"/>
               </w:rPr>
               <w:t>Категория (т.е. ее название) не должна дублироваться.</w:t>
@@ -7117,11 +7165,13 @@
           <w:p>
             <w:pPr>
               <w:rPr>
-                <w:lang w:val="en-US"/>
-              </w:rPr>
-            </w:pPr>
-            <w:r>
-              <w:rPr>
+                <w:highlight w:val="green"/>
+                <w:lang w:val="en-US"/>
+              </w:rPr>
+            </w:pPr>
+            <w:r>
+              <w:rPr>
+                <w:highlight w:val="green"/>
                 <w:lang w:val="en-US"/>
               </w:rPr>
               <w:t>R3.38</w:t>
@@ -7135,32 +7185,30 @@
           <w:p>
             <w:pPr>
               <w:rPr>
-                <w:lang w:val="ru-RU"/>
-              </w:rPr>
-            </w:pPr>
-            <w:r>
-              <w:rPr>
+                <w:highlight w:val="green"/>
+                <w:lang w:val="ru-RU"/>
+              </w:rPr>
+            </w:pPr>
+            <w:r>
+              <w:rPr>
+                <w:highlight w:val="green"/>
                 <w:lang w:val="ru-RU"/>
               </w:rPr>
               <w:t>Если администратор нажал на «подтвердить» и название категории не соответствует требованиям «</w:t>
             </w:r>
             <w:r>
               <w:rPr>
+                <w:highlight w:val="green"/>
                 <w:lang w:val="en-US"/>
               </w:rPr>
               <w:t>R</w:t>
             </w:r>
             <w:r>
               <w:rPr>
-                <w:lang w:val="ru-RU"/>
-              </w:rPr>
-              <w:t>3.</w:t>
-            </w:r>
-            <w:r>
-              <w:rPr>
-                <w:lang w:val="ru-RU"/>
-              </w:rPr>
-              <w:t>37», то появится сообщение «Категория с таким названием уже существует».</w:t>
+                <w:highlight w:val="green"/>
+                <w:lang w:val="ru-RU"/>
+              </w:rPr>
+              <w:t>3.37», то появится сообщение «Категория с таким названием уже существует».</w:t>
             </w:r>
           </w:p>
         </w:tc>
@@ -7173,11 +7221,13 @@
           <w:p>
             <w:pPr>
               <w:rPr>
-                <w:lang w:val="ru-RU"/>
-              </w:rPr>
-            </w:pPr>
-            <w:r>
-              <w:rPr>
+                <w:highlight w:val="green"/>
+                <w:lang w:val="ru-RU"/>
+              </w:rPr>
+            </w:pPr>
+            <w:r>
+              <w:rPr>
+                <w:highlight w:val="green"/>
                 <w:lang w:val="en-US"/>
               </w:rPr>
               <w:lastRenderedPageBreak/>
@@ -7185,6 +7235,7 @@
             </w:r>
             <w:r>
               <w:rPr>
+                <w:highlight w:val="green"/>
                 <w:lang w:val="ru-RU"/>
               </w:rPr>
               <w:t>39</w:t>
@@ -7198,11 +7249,13 @@
           <w:p>
             <w:pPr>
               <w:rPr>
-                <w:lang w:val="en-US"/>
-              </w:rPr>
-            </w:pPr>
-            <w:r>
-              <w:rPr>
+                <w:highlight w:val="green"/>
+                <w:lang w:val="en-US"/>
+              </w:rPr>
+            </w:pPr>
+            <w:r>
+              <w:rPr>
+                <w:highlight w:val="green"/>
                 <w:lang w:val="ru-RU"/>
               </w:rPr>
               <w:t>Изображение является необязательным атрибутом.</w:t>
@@ -7218,17 +7271,20 @@
           <w:p>
             <w:pPr>
               <w:rPr>
-                <w:lang w:val="ru-RU"/>
-              </w:rPr>
-            </w:pPr>
-            <w:r>
-              <w:rPr>
+                <w:highlight w:val="green"/>
+                <w:lang w:val="ru-RU"/>
+              </w:rPr>
+            </w:pPr>
+            <w:r>
+              <w:rPr>
+                <w:highlight w:val="green"/>
                 <w:lang w:val="en-US"/>
               </w:rPr>
               <w:t>R3.</w:t>
             </w:r>
             <w:r>
               <w:rPr>
+                <w:highlight w:val="green"/>
                 <w:lang w:val="ru-RU"/>
               </w:rPr>
               <w:t>40</w:t>
@@ -7242,60 +7298,49 @@
           <w:p>
             <w:pPr>
               <w:rPr>
-                <w:lang w:val="ru-RU"/>
-              </w:rPr>
-            </w:pPr>
-            <w:r>
-              <w:rPr>
-                <w:lang w:val="ru-RU"/>
-              </w:rPr>
-              <w:t>Администратор может загружать изображения формата «</w:t>
-            </w:r>
-            <w:r>
-              <w:rPr>
-                <w:lang w:val="ru-RU"/>
-              </w:rPr>
-              <w:t>.</w:t>
-            </w:r>
-            <w:r>
-              <w:rPr>
+                <w:highlight w:val="green"/>
+                <w:lang w:val="ru-RU"/>
+              </w:rPr>
+            </w:pPr>
+            <w:r>
+              <w:rPr>
+                <w:highlight w:val="green"/>
+                <w:lang w:val="ru-RU"/>
+              </w:rPr>
+              <w:t>Администратор может загружать изображения формата «.</w:t>
+            </w:r>
+            <w:r>
+              <w:rPr>
+                <w:highlight w:val="green"/>
                 <w:lang w:val="en-US"/>
               </w:rPr>
               <w:t>jpeg</w:t>
             </w:r>
             <w:r>
               <w:rPr>
-                <w:lang w:val="ru-RU"/>
-              </w:rPr>
-              <w:t>», «</w:t>
-            </w:r>
-            <w:r>
-              <w:rPr>
-                <w:lang w:val="ru-RU"/>
-              </w:rPr>
-              <w:t>.</w:t>
-            </w:r>
-            <w:r>
-              <w:rPr>
+                <w:highlight w:val="green"/>
+                <w:lang w:val="ru-RU"/>
+              </w:rPr>
+              <w:t>», «.</w:t>
+            </w:r>
+            <w:r>
+              <w:rPr>
+                <w:highlight w:val="green"/>
                 <w:lang w:val="en-US"/>
               </w:rPr>
               <w:t>jpg</w:t>
             </w:r>
             <w:r>
               <w:rPr>
-                <w:lang w:val="ru-RU"/>
-              </w:rPr>
-              <w:t>» и «</w:t>
-            </w:r>
-            <w:r>
-              <w:rPr>
-                <w:lang w:val="ru-RU"/>
-              </w:rPr>
-              <w:t>.</w:t>
+                <w:highlight w:val="green"/>
+                <w:lang w:val="ru-RU"/>
+              </w:rPr>
+              <w:t>» и «.</w:t>
             </w:r>
             <w:proofErr w:type="spellStart"/>
             <w:r>
               <w:rPr>
+                <w:highlight w:val="green"/>
                 <w:lang w:val="en-US"/>
               </w:rPr>
               <w:t>png</w:t>
@@ -7303,6 +7348,7 @@
             <w:proofErr w:type="spellEnd"/>
             <w:r>
               <w:rPr>
+                <w:highlight w:val="green"/>
                 <w:lang w:val="ru-RU"/>
               </w:rPr>
               <w:t>».</w:t>
@@ -7318,17 +7364,22 @@
           <w:p>
             <w:pPr>
               <w:rPr>
-                <w:lang w:val="ru-RU"/>
-              </w:rPr>
-            </w:pPr>
-            <w:r>
-              <w:rPr>
+                <w:highlight w:val="green"/>
+                <w:lang w:val="ru-RU"/>
+              </w:rPr>
+            </w:pPr>
+            <w:bookmarkStart w:id="4" w:name="_GoBack"/>
+            <w:bookmarkEnd w:id="4"/>
+            <w:r>
+              <w:rPr>
+                <w:highlight w:val="green"/>
                 <w:lang w:val="en-US"/>
               </w:rPr>
               <w:t>R3.</w:t>
             </w:r>
             <w:r>
               <w:rPr>
+                <w:highlight w:val="green"/>
                 <w:lang w:val="ru-RU"/>
               </w:rPr>
               <w:t>41</w:t>
@@ -7342,11 +7393,13 @@
           <w:p>
             <w:pPr>
               <w:rPr>
-                <w:lang w:val="ru-RU"/>
-              </w:rPr>
-            </w:pPr>
-            <w:r>
-              <w:rPr>
+                <w:highlight w:val="green"/>
+                <w:lang w:val="ru-RU"/>
+              </w:rPr>
+            </w:pPr>
+            <w:r>
+              <w:rPr>
+                <w:highlight w:val="green"/>
                 <w:lang w:val="ru-RU"/>
               </w:rPr>
               <w:t>Если все поля заполнены корректно, то после нажатия на кнопку «Подтвердить» создается новая категория.</w:t>
@@ -7676,15 +7729,7 @@
               <w:rPr>
                 <w:lang w:val="ru-RU"/>
               </w:rPr>
-              <w:t>с табл</w:t>
-            </w:r>
-            <w:bookmarkStart w:id="4" w:name="_GoBack"/>
-            <w:bookmarkEnd w:id="4"/>
-            <w:r>
-              <w:rPr>
-                <w:lang w:val="ru-RU"/>
-              </w:rPr>
-              <w:t>ицей историй заказов и кнопкой «очистить историю».</w:t>
+              <w:t>с таблицей историй заказов и кнопкой «очистить историю».</w:t>
             </w:r>
           </w:p>
         </w:tc>
@@ -14773,7 +14818,7 @@
 </file>
 
 <file path=customXml/itemProps1.xml><?xml version="1.0" encoding="utf-8"?>
-<ds:datastoreItem xmlns:ds="http://schemas.openxmlformats.org/officeDocument/2006/customXml" ds:itemID="{A88B1EDA-6486-4155-A8A7-458EFB6BA522}">
+<ds:datastoreItem xmlns:ds="http://schemas.openxmlformats.org/officeDocument/2006/customXml" ds:itemID="{ECF0301F-F98D-445E-AA7D-E59A922E63B3}">
   <ds:schemaRefs>
     <ds:schemaRef ds:uri="http://schemas.openxmlformats.org/officeDocument/2006/bibliography"/>
   </ds:schemaRefs>

</xml_diff>

<commit_message>
All TODO is complete
</commit_message>
<xml_diff>
--- a/docs/Lab1BahirauRA01116.docx
+++ b/docs/Lab1BahirauRA01116.docx
@@ -3671,18 +3671,22 @@
           <w:numId w:val="3"/>
         </w:numPr>
         <w:rPr>
+          <w:highlight w:val="green"/>
           <w:lang w:val="ru-RU"/>
         </w:rPr>
       </w:pPr>
       <w:bookmarkStart w:id="3" w:name="_Toc525675016"/>
       <w:r>
         <w:rPr>
+          <w:highlight w:val="green"/>
           <w:lang w:val="ru-RU"/>
         </w:rPr>
         <w:lastRenderedPageBreak/>
         <w:t>Администратор</w:t>
       </w:r>
+      <w:bookmarkStart w:id="4" w:name="_GoBack"/>
       <w:bookmarkEnd w:id="3"/>
+      <w:bookmarkEnd w:id="4"/>
     </w:p>
     <w:p>
       <w:pPr>
@@ -4563,17 +4567,20 @@
           <w:p>
             <w:pPr>
               <w:rPr>
-                <w:lang w:val="ru-RU"/>
-              </w:rPr>
-            </w:pPr>
-            <w:r>
-              <w:rPr>
+                <w:highlight w:val="green"/>
+                <w:lang w:val="ru-RU"/>
+              </w:rPr>
+            </w:pPr>
+            <w:r>
+              <w:rPr>
+                <w:highlight w:val="green"/>
                 <w:lang w:val="en-US"/>
               </w:rPr>
               <w:t>R3.</w:t>
             </w:r>
             <w:r>
               <w:rPr>
+                <w:highlight w:val="green"/>
                 <w:lang w:val="ru-RU"/>
               </w:rPr>
               <w:t>8</w:t>
@@ -4587,95 +4594,97 @@
           <w:p>
             <w:pPr>
               <w:rPr>
-                <w:lang w:val="ru-RU"/>
-              </w:rPr>
-            </w:pPr>
-            <w:r>
-              <w:rPr>
+                <w:highlight w:val="green"/>
+                <w:lang w:val="ru-RU"/>
+              </w:rPr>
+            </w:pPr>
+            <w:r>
+              <w:rPr>
+                <w:highlight w:val="green"/>
                 <w:lang w:val="ru-RU"/>
               </w:rPr>
               <w:t xml:space="preserve">После нажатия на </w:t>
             </w:r>
             <w:r>
               <w:rPr>
+                <w:highlight w:val="green"/>
                 <w:lang w:val="ru-RU"/>
               </w:rPr>
               <w:t>кнопку</w:t>
             </w:r>
             <w:r>
               <w:rPr>
+                <w:highlight w:val="green"/>
                 <w:lang w:val="ru-RU"/>
               </w:rPr>
               <w:t xml:space="preserve"> «История заказов» </w:t>
             </w:r>
             <w:r>
               <w:rPr>
+                <w:highlight w:val="green"/>
                 <w:lang w:val="ru-RU"/>
               </w:rPr>
               <w:t xml:space="preserve">напротив логина выбранного пользователя </w:t>
             </w:r>
             <w:r>
               <w:rPr>
-                <w:lang w:val="ru-RU"/>
-              </w:rPr>
-              <w:t>открывается страница</w:t>
-            </w:r>
-            <w:r>
-              <w:rPr>
-                <w:lang w:val="ru-RU"/>
-              </w:rPr>
-              <w:t xml:space="preserve"> </w:t>
-            </w:r>
-            <w:r>
-              <w:rPr>
+                <w:highlight w:val="green"/>
+                <w:lang w:val="ru-RU"/>
+              </w:rPr>
+              <w:t xml:space="preserve">открывается страница </w:t>
+            </w:r>
+            <w:r>
+              <w:rPr>
+                <w:highlight w:val="green"/>
                 <w:lang w:val="en-US"/>
               </w:rPr>
               <w:t>user</w:t>
             </w:r>
             <w:r>
               <w:rPr>
+                <w:highlight w:val="green"/>
                 <w:lang w:val="ru-RU"/>
               </w:rPr>
               <w:t>_</w:t>
             </w:r>
             <w:r>
               <w:rPr>
+                <w:highlight w:val="green"/>
                 <w:lang w:val="en-US"/>
               </w:rPr>
               <w:t>history</w:t>
             </w:r>
             <w:r>
               <w:rPr>
+                <w:highlight w:val="green"/>
                 <w:lang w:val="ru-RU"/>
               </w:rPr>
               <w:t>.</w:t>
             </w:r>
             <w:r>
               <w:rPr>
+                <w:highlight w:val="green"/>
                 <w:lang w:val="en-US"/>
               </w:rPr>
               <w:t>php</w:t>
             </w:r>
             <w:r>
               <w:rPr>
-                <w:lang w:val="ru-RU"/>
-              </w:rPr>
-              <w:t xml:space="preserve"> </w:t>
-            </w:r>
-            <w:r>
-              <w:rPr>
-                <w:lang w:val="ru-RU"/>
-              </w:rPr>
-              <w:t>с историей</w:t>
-            </w:r>
-            <w:r>
-              <w:rPr>
+                <w:highlight w:val="green"/>
+                <w:lang w:val="ru-RU"/>
+              </w:rPr>
+              <w:t xml:space="preserve"> с историей</w:t>
+            </w:r>
+            <w:r>
+              <w:rPr>
+                <w:highlight w:val="green"/>
                 <w:lang w:val="ru-RU"/>
               </w:rPr>
               <w:t xml:space="preserve"> заказов</w:t>
             </w:r>
             <w:r>
               <w:rPr>
+                <w:highlight w:val="green"/>
                 <w:lang w:val="ru-RU"/>
               </w:rPr>
               <w:t xml:space="preserve"> выбранного пользователя.</w:t>
@@ -4691,17 +4700,20 @@
           <w:p>
             <w:pPr>
               <w:rPr>
-                <w:lang w:val="ru-RU"/>
-              </w:rPr>
-            </w:pPr>
-            <w:r>
-              <w:rPr>
+                <w:highlight w:val="green"/>
+                <w:lang w:val="ru-RU"/>
+              </w:rPr>
+            </w:pPr>
+            <w:r>
+              <w:rPr>
+                <w:highlight w:val="green"/>
                 <w:lang w:val="en-US"/>
               </w:rPr>
               <w:t>R3.</w:t>
             </w:r>
             <w:r>
               <w:rPr>
+                <w:highlight w:val="green"/>
                 <w:lang w:val="ru-RU"/>
               </w:rPr>
               <w:t>9</w:t>
@@ -4715,11 +4727,13 @@
           <w:p>
             <w:pPr>
               <w:rPr>
-                <w:lang w:val="ru-RU"/>
-              </w:rPr>
-            </w:pPr>
-            <w:r>
-              <w:rPr>
+                <w:highlight w:val="green"/>
+                <w:lang w:val="ru-RU"/>
+              </w:rPr>
+            </w:pPr>
+            <w:r>
+              <w:rPr>
+                <w:highlight w:val="green"/>
                 <w:lang w:val="ru-RU"/>
               </w:rPr>
               <w:t xml:space="preserve">На странице </w:t>
@@ -4727,6 +4741,7 @@
             <w:proofErr w:type="spellStart"/>
             <w:r>
               <w:rPr>
+                <w:highlight w:val="green"/>
                 <w:lang w:val="ru-RU"/>
               </w:rPr>
               <w:t>user_history.php</w:t>
@@ -4734,18 +4749,21 @@
             <w:proofErr w:type="spellEnd"/>
             <w:r>
               <w:rPr>
+                <w:highlight w:val="green"/>
                 <w:lang w:val="ru-RU"/>
               </w:rPr>
               <w:t xml:space="preserve"> </w:t>
             </w:r>
             <w:r>
               <w:rPr>
+                <w:highlight w:val="green"/>
                 <w:lang w:val="ru-RU"/>
               </w:rPr>
               <w:t>имеется таблица с историей заказов выбранного пользователя</w:t>
             </w:r>
             <w:r>
               <w:rPr>
+                <w:highlight w:val="green"/>
                 <w:lang w:val="ru-RU"/>
               </w:rPr>
               <w:t>.</w:t>
@@ -4761,17 +4779,20 @@
           <w:p>
             <w:pPr>
               <w:rPr>
-                <w:lang w:val="ru-RU"/>
-              </w:rPr>
-            </w:pPr>
-            <w:r>
-              <w:rPr>
+                <w:highlight w:val="green"/>
+                <w:lang w:val="ru-RU"/>
+              </w:rPr>
+            </w:pPr>
+            <w:r>
+              <w:rPr>
+                <w:highlight w:val="green"/>
                 <w:lang w:val="en-US"/>
               </w:rPr>
               <w:t>R3.</w:t>
             </w:r>
             <w:r>
               <w:rPr>
+                <w:highlight w:val="green"/>
                 <w:lang w:val="ru-RU"/>
               </w:rPr>
               <w:t>10</w:t>
@@ -4785,59 +4806,55 @@
           <w:p>
             <w:pPr>
               <w:rPr>
-                <w:lang w:val="ru-RU"/>
-              </w:rPr>
-            </w:pPr>
-            <w:r>
-              <w:rPr>
-                <w:lang w:val="ru-RU"/>
-              </w:rPr>
-              <w:t>Напротив записи</w:t>
-            </w:r>
-            <w:r>
-              <w:rPr>
-                <w:lang w:val="ru-RU"/>
-              </w:rPr>
-              <w:t xml:space="preserve"> </w:t>
-            </w:r>
-            <w:r>
-              <w:rPr>
-                <w:lang w:val="ru-RU"/>
-              </w:rPr>
-              <w:t xml:space="preserve">на странице </w:t>
-            </w:r>
-            <w:r>
-              <w:rPr>
+                <w:highlight w:val="green"/>
+                <w:lang w:val="ru-RU"/>
+              </w:rPr>
+            </w:pPr>
+            <w:r>
+              <w:rPr>
+                <w:highlight w:val="green"/>
+                <w:lang w:val="ru-RU"/>
+              </w:rPr>
+              <w:t xml:space="preserve">Напротив записи на странице </w:t>
+            </w:r>
+            <w:r>
+              <w:rPr>
+                <w:highlight w:val="green"/>
                 <w:lang w:val="en-US"/>
               </w:rPr>
               <w:t>user</w:t>
             </w:r>
             <w:r>
               <w:rPr>
+                <w:highlight w:val="green"/>
                 <w:lang w:val="ru-RU"/>
               </w:rPr>
               <w:t>_</w:t>
             </w:r>
             <w:r>
               <w:rPr>
+                <w:highlight w:val="green"/>
                 <w:lang w:val="en-US"/>
               </w:rPr>
               <w:t>history</w:t>
             </w:r>
             <w:r>
               <w:rPr>
+                <w:highlight w:val="green"/>
                 <w:lang w:val="ru-RU"/>
               </w:rPr>
               <w:t>.</w:t>
             </w:r>
             <w:r>
               <w:rPr>
+                <w:highlight w:val="green"/>
                 <w:lang w:val="en-US"/>
               </w:rPr>
               <w:t>php</w:t>
             </w:r>
             <w:r>
               <w:rPr>
+                <w:highlight w:val="green"/>
                 <w:lang w:val="ru-RU"/>
               </w:rPr>
               <w:t xml:space="preserve"> имеется кнопка «Удалить», которая удалит запись, если на нее нажать.</w:t>
@@ -4923,17 +4940,20 @@
           <w:p>
             <w:pPr>
               <w:rPr>
-                <w:lang w:val="ru-RU"/>
-              </w:rPr>
-            </w:pPr>
-            <w:r>
-              <w:rPr>
+                <w:highlight w:val="green"/>
+                <w:lang w:val="ru-RU"/>
+              </w:rPr>
+            </w:pPr>
+            <w:r>
+              <w:rPr>
+                <w:highlight w:val="green"/>
                 <w:lang w:val="en-US"/>
               </w:rPr>
               <w:t>R3.1</w:t>
             </w:r>
             <w:r>
               <w:rPr>
+                <w:highlight w:val="green"/>
                 <w:lang w:val="ru-RU"/>
               </w:rPr>
               <w:t>2</w:t>
@@ -4947,77 +4967,90 @@
           <w:p>
             <w:pPr>
               <w:rPr>
-                <w:lang w:val="ru-RU"/>
-              </w:rPr>
-            </w:pPr>
-            <w:r>
-              <w:rPr>
+                <w:highlight w:val="green"/>
+                <w:lang w:val="ru-RU"/>
+              </w:rPr>
+            </w:pPr>
+            <w:r>
+              <w:rPr>
+                <w:highlight w:val="green"/>
                 <w:lang w:val="ru-RU"/>
               </w:rPr>
               <w:t xml:space="preserve">После нажатия на </w:t>
             </w:r>
             <w:r>
               <w:rPr>
+                <w:highlight w:val="green"/>
                 <w:lang w:val="ru-RU"/>
               </w:rPr>
               <w:t>ссылку</w:t>
             </w:r>
             <w:r>
               <w:rPr>
+                <w:highlight w:val="green"/>
                 <w:lang w:val="ru-RU"/>
               </w:rPr>
               <w:t xml:space="preserve"> «</w:t>
             </w:r>
             <w:r>
               <w:rPr>
+                <w:highlight w:val="green"/>
                 <w:lang w:val="ru-RU"/>
               </w:rPr>
               <w:t>Список заказов</w:t>
             </w:r>
             <w:r>
               <w:rPr>
+                <w:highlight w:val="green"/>
                 <w:lang w:val="ru-RU"/>
               </w:rPr>
               <w:t xml:space="preserve">» </w:t>
             </w:r>
             <w:r>
               <w:rPr>
+                <w:highlight w:val="green"/>
                 <w:lang w:val="ru-RU"/>
               </w:rPr>
               <w:t>открывается страница «</w:t>
             </w:r>
             <w:r>
               <w:rPr>
+                <w:highlight w:val="green"/>
                 <w:lang w:val="en-US"/>
               </w:rPr>
               <w:t>order</w:t>
             </w:r>
             <w:r>
               <w:rPr>
+                <w:highlight w:val="green"/>
                 <w:lang w:val="ru-RU"/>
               </w:rPr>
               <w:t>.</w:t>
             </w:r>
             <w:r>
               <w:rPr>
+                <w:highlight w:val="green"/>
                 <w:lang w:val="en-US"/>
               </w:rPr>
               <w:t>php</w:t>
             </w:r>
             <w:r>
               <w:rPr>
+                <w:highlight w:val="green"/>
                 <w:lang w:val="ru-RU"/>
               </w:rPr>
               <w:t>»</w:t>
             </w:r>
             <w:r>
               <w:rPr>
+                <w:highlight w:val="green"/>
                 <w:lang w:val="ru-RU"/>
               </w:rPr>
               <w:t xml:space="preserve"> </w:t>
             </w:r>
             <w:r>
               <w:rPr>
+                <w:highlight w:val="green"/>
                 <w:lang w:val="ru-RU"/>
               </w:rPr>
               <w:t>с таблицей заказов.</w:t>
@@ -5033,11 +5066,13 @@
           <w:p>
             <w:pPr>
               <w:rPr>
-                <w:lang w:val="ru-RU"/>
-              </w:rPr>
-            </w:pPr>
-            <w:r>
-              <w:rPr>
+                <w:highlight w:val="green"/>
+                <w:lang w:val="ru-RU"/>
+              </w:rPr>
+            </w:pPr>
+            <w:r>
+              <w:rPr>
+                <w:highlight w:val="green"/>
                 <w:lang w:val="en-US"/>
               </w:rPr>
               <w:lastRenderedPageBreak/>
@@ -5045,6 +5080,7 @@
             </w:r>
             <w:r>
               <w:rPr>
+                <w:highlight w:val="green"/>
                 <w:lang w:val="ru-RU"/>
               </w:rPr>
               <w:t>3</w:t>
@@ -5058,71 +5094,69 @@
           <w:p>
             <w:pPr>
               <w:rPr>
-                <w:lang w:val="ru-RU"/>
-              </w:rPr>
-            </w:pPr>
-            <w:r>
-              <w:rPr>
-                <w:lang w:val="ru-RU"/>
-              </w:rPr>
-              <w:t>Напротив записи</w:t>
-            </w:r>
-            <w:r>
-              <w:rPr>
-                <w:lang w:val="ru-RU"/>
-              </w:rPr>
-              <w:t xml:space="preserve"> </w:t>
-            </w:r>
-            <w:r>
-              <w:rPr>
-                <w:lang w:val="ru-RU"/>
-              </w:rPr>
-              <w:t xml:space="preserve">на странице </w:t>
-            </w:r>
-            <w:r>
-              <w:rPr>
+                <w:highlight w:val="green"/>
+                <w:lang w:val="ru-RU"/>
+              </w:rPr>
+            </w:pPr>
+            <w:r>
+              <w:rPr>
+                <w:highlight w:val="green"/>
+                <w:lang w:val="ru-RU"/>
+              </w:rPr>
+              <w:t xml:space="preserve">Напротив записи на странице </w:t>
+            </w:r>
+            <w:r>
+              <w:rPr>
+                <w:highlight w:val="green"/>
                 <w:lang w:val="en-US"/>
               </w:rPr>
               <w:t>order</w:t>
             </w:r>
             <w:r>
               <w:rPr>
+                <w:highlight w:val="green"/>
                 <w:lang w:val="ru-RU"/>
               </w:rPr>
               <w:t>.</w:t>
             </w:r>
             <w:r>
               <w:rPr>
+                <w:highlight w:val="green"/>
                 <w:lang w:val="en-US"/>
               </w:rPr>
               <w:t>php</w:t>
             </w:r>
             <w:r>
               <w:rPr>
+                <w:highlight w:val="green"/>
                 <w:lang w:val="ru-RU"/>
               </w:rPr>
               <w:t xml:space="preserve"> имеется кнопка «</w:t>
             </w:r>
             <w:r>
               <w:rPr>
+                <w:highlight w:val="green"/>
                 <w:lang w:val="ru-RU"/>
               </w:rPr>
               <w:t>Подтвердить</w:t>
             </w:r>
             <w:r>
               <w:rPr>
+                <w:highlight w:val="green"/>
                 <w:lang w:val="ru-RU"/>
               </w:rPr>
               <w:t>»</w:t>
             </w:r>
             <w:r>
               <w:rPr>
+                <w:highlight w:val="green"/>
                 <w:lang w:val="ru-RU"/>
               </w:rPr>
               <w:t xml:space="preserve"> и </w:t>
             </w:r>
             <w:r>
               <w:rPr>
+                <w:highlight w:val="green"/>
                 <w:lang w:val="ru-RU"/>
               </w:rPr>
               <w:t>«Удалить».</w:t>
@@ -5138,17 +5172,20 @@
           <w:p>
             <w:pPr>
               <w:rPr>
-                <w:lang w:val="ru-RU"/>
-              </w:rPr>
-            </w:pPr>
-            <w:r>
-              <w:rPr>
+                <w:highlight w:val="green"/>
+                <w:lang w:val="ru-RU"/>
+              </w:rPr>
+            </w:pPr>
+            <w:r>
+              <w:rPr>
+                <w:highlight w:val="green"/>
                 <w:lang w:val="en-US"/>
               </w:rPr>
               <w:t>R3.1</w:t>
             </w:r>
             <w:r>
               <w:rPr>
+                <w:highlight w:val="green"/>
                 <w:lang w:val="ru-RU"/>
               </w:rPr>
               <w:t>4</w:t>
@@ -5162,23 +5199,27 @@
           <w:p>
             <w:pPr>
               <w:rPr>
-                <w:lang w:val="ru-RU"/>
-              </w:rPr>
-            </w:pPr>
-            <w:r>
-              <w:rPr>
+                <w:highlight w:val="green"/>
+                <w:lang w:val="ru-RU"/>
+              </w:rPr>
+            </w:pPr>
+            <w:r>
+              <w:rPr>
+                <w:highlight w:val="green"/>
                 <w:lang w:val="ru-RU"/>
               </w:rPr>
               <w:t>После нажатия на кнопку «Подтвердить» напротив заказа</w:t>
             </w:r>
             <w:r>
               <w:rPr>
+                <w:highlight w:val="green"/>
                 <w:lang w:val="ru-RU"/>
               </w:rPr>
               <w:t xml:space="preserve"> заказ подтверждается</w:t>
             </w:r>
             <w:r>
               <w:rPr>
+                <w:highlight w:val="green"/>
                 <w:lang w:val="ru-RU"/>
               </w:rPr>
               <w:t>.</w:t>
@@ -5194,17 +5235,20 @@
           <w:p>
             <w:pPr>
               <w:rPr>
-                <w:lang w:val="ru-RU"/>
-              </w:rPr>
-            </w:pPr>
-            <w:r>
-              <w:rPr>
+                <w:highlight w:val="green"/>
+                <w:lang w:val="ru-RU"/>
+              </w:rPr>
+            </w:pPr>
+            <w:r>
+              <w:rPr>
+                <w:highlight w:val="green"/>
                 <w:lang w:val="en-US"/>
               </w:rPr>
               <w:t>R3.1</w:t>
             </w:r>
             <w:r>
               <w:rPr>
+                <w:highlight w:val="green"/>
                 <w:lang w:val="ru-RU"/>
               </w:rPr>
               <w:t>5</w:t>
@@ -5218,23 +5262,27 @@
           <w:p>
             <w:pPr>
               <w:rPr>
-                <w:lang w:val="ru-RU"/>
-              </w:rPr>
-            </w:pPr>
-            <w:r>
-              <w:rPr>
+                <w:highlight w:val="green"/>
+                <w:lang w:val="ru-RU"/>
+              </w:rPr>
+            </w:pPr>
+            <w:r>
+              <w:rPr>
+                <w:highlight w:val="green"/>
                 <w:lang w:val="ru-RU"/>
               </w:rPr>
               <w:t>После нажатия на кнопку «Удалить» напротив заказа</w:t>
             </w:r>
             <w:r>
               <w:rPr>
+                <w:highlight w:val="green"/>
                 <w:lang w:val="ru-RU"/>
               </w:rPr>
               <w:t xml:space="preserve"> заказ удаляется</w:t>
             </w:r>
             <w:r>
               <w:rPr>
+                <w:highlight w:val="green"/>
                 <w:lang w:val="ru-RU"/>
               </w:rPr>
               <w:t>.</w:t>
@@ -7832,17 +7880,20 @@
           <w:p>
             <w:pPr>
               <w:rPr>
-                <w:lang w:val="ru-RU"/>
-              </w:rPr>
-            </w:pPr>
-            <w:r>
-              <w:rPr>
+                <w:highlight w:val="green"/>
+                <w:lang w:val="ru-RU"/>
+              </w:rPr>
+            </w:pPr>
+            <w:r>
+              <w:rPr>
+                <w:highlight w:val="green"/>
                 <w:lang w:val="en-US"/>
               </w:rPr>
               <w:t>R3.4</w:t>
             </w:r>
             <w:r>
               <w:rPr>
+                <w:highlight w:val="green"/>
                 <w:lang w:val="ru-RU"/>
               </w:rPr>
               <w:t>5</w:t>
@@ -7856,50 +7907,44 @@
           <w:p>
             <w:pPr>
               <w:rPr>
-                <w:lang w:val="ru-RU"/>
-              </w:rPr>
-            </w:pPr>
-            <w:r>
-              <w:rPr>
-                <w:lang w:val="ru-RU"/>
-              </w:rPr>
-              <w:t>После нажатия на ссылку «История заказов» открывается страница</w:t>
-            </w:r>
-            <w:r>
-              <w:rPr>
-                <w:lang w:val="ru-RU"/>
-              </w:rPr>
-              <w:t xml:space="preserve"> </w:t>
-            </w:r>
-            <w:r>
-              <w:rPr>
+                <w:highlight w:val="green"/>
+                <w:lang w:val="ru-RU"/>
+              </w:rPr>
+            </w:pPr>
+            <w:r>
+              <w:rPr>
+                <w:highlight w:val="green"/>
+                <w:lang w:val="ru-RU"/>
+              </w:rPr>
+              <w:t xml:space="preserve">После нажатия на ссылку «История заказов» открывается страница </w:t>
+            </w:r>
+            <w:r>
+              <w:rPr>
+                <w:highlight w:val="green"/>
                 <w:lang w:val="en-US"/>
               </w:rPr>
               <w:t>history</w:t>
             </w:r>
             <w:r>
               <w:rPr>
+                <w:highlight w:val="green"/>
                 <w:lang w:val="ru-RU"/>
               </w:rPr>
               <w:t>.</w:t>
             </w:r>
             <w:r>
               <w:rPr>
+                <w:highlight w:val="green"/>
                 <w:lang w:val="en-US"/>
               </w:rPr>
               <w:t>php</w:t>
             </w:r>
             <w:r>
               <w:rPr>
-                <w:lang w:val="ru-RU"/>
-              </w:rPr>
-              <w:t xml:space="preserve"> </w:t>
-            </w:r>
-            <w:r>
-              <w:rPr>
-                <w:lang w:val="ru-RU"/>
-              </w:rPr>
-              <w:t>с таблицей историй заказов и кнопкой «очистить историю».</w:t>
+                <w:highlight w:val="green"/>
+                <w:lang w:val="ru-RU"/>
+              </w:rPr>
+              <w:t xml:space="preserve"> с таблицей историй заказов и кнопкой «очистить историю».</w:t>
             </w:r>
           </w:p>
         </w:tc>
@@ -7912,17 +7957,20 @@
           <w:p>
             <w:pPr>
               <w:rPr>
-                <w:lang w:val="ru-RU"/>
-              </w:rPr>
-            </w:pPr>
-            <w:r>
-              <w:rPr>
+                <w:highlight w:val="green"/>
+                <w:lang w:val="ru-RU"/>
+              </w:rPr>
+            </w:pPr>
+            <w:r>
+              <w:rPr>
+                <w:highlight w:val="green"/>
                 <w:lang w:val="en-US"/>
               </w:rPr>
               <w:t>R3.4</w:t>
             </w:r>
             <w:r>
               <w:rPr>
+                <w:highlight w:val="green"/>
                 <w:lang w:val="ru-RU"/>
               </w:rPr>
               <w:t>6</w:t>
@@ -7936,44 +7984,44 @@
           <w:p>
             <w:pPr>
               <w:rPr>
-                <w:lang w:val="ru-RU"/>
-              </w:rPr>
-            </w:pPr>
-            <w:r>
-              <w:rPr>
+                <w:highlight w:val="green"/>
+                <w:lang w:val="ru-RU"/>
+              </w:rPr>
+            </w:pPr>
+            <w:r>
+              <w:rPr>
+                <w:highlight w:val="green"/>
                 <w:lang w:val="ru-RU"/>
               </w:rPr>
               <w:t xml:space="preserve">Напротив истории на странице </w:t>
             </w:r>
             <w:r>
               <w:rPr>
+                <w:highlight w:val="green"/>
                 <w:lang w:val="en-US"/>
               </w:rPr>
               <w:t>history</w:t>
             </w:r>
             <w:r>
               <w:rPr>
+                <w:highlight w:val="green"/>
                 <w:lang w:val="ru-RU"/>
               </w:rPr>
               <w:t>.</w:t>
             </w:r>
             <w:r>
               <w:rPr>
+                <w:highlight w:val="green"/>
                 <w:lang w:val="en-US"/>
               </w:rPr>
               <w:t>php</w:t>
             </w:r>
             <w:r>
               <w:rPr>
-                <w:lang w:val="ru-RU"/>
-              </w:rPr>
-              <w:t xml:space="preserve"> </w:t>
-            </w:r>
-            <w:r>
-              <w:rPr>
-                <w:lang w:val="ru-RU"/>
-              </w:rPr>
-              <w:t>имеется кнопка «Удалить»</w:t>
+                <w:highlight w:val="green"/>
+                <w:lang w:val="ru-RU"/>
+              </w:rPr>
+              <w:t xml:space="preserve"> имеется кнопка «Удалить»</w:t>
             </w:r>
           </w:p>
         </w:tc>
@@ -7986,17 +8034,20 @@
           <w:p>
             <w:pPr>
               <w:rPr>
-                <w:lang w:val="ru-RU"/>
-              </w:rPr>
-            </w:pPr>
-            <w:r>
-              <w:rPr>
+                <w:highlight w:val="green"/>
+                <w:lang w:val="ru-RU"/>
+              </w:rPr>
+            </w:pPr>
+            <w:r>
+              <w:rPr>
+                <w:highlight w:val="green"/>
                 <w:lang w:val="en-US"/>
               </w:rPr>
               <w:t>R3.4</w:t>
             </w:r>
             <w:r>
               <w:rPr>
+                <w:highlight w:val="green"/>
                 <w:lang w:val="ru-RU"/>
               </w:rPr>
               <w:t>7</w:t>
@@ -8010,11 +8061,13 @@
           <w:p>
             <w:pPr>
               <w:rPr>
-                <w:lang w:val="ru-RU"/>
-              </w:rPr>
-            </w:pPr>
-            <w:r>
-              <w:rPr>
+                <w:highlight w:val="green"/>
+                <w:lang w:val="ru-RU"/>
+              </w:rPr>
+            </w:pPr>
+            <w:r>
+              <w:rPr>
+                <w:highlight w:val="green"/>
                 <w:lang w:val="ru-RU"/>
               </w:rPr>
               <w:t>После нажатия на кнопку «Удалить» запись удаляется.</w:t>
@@ -8030,17 +8083,20 @@
           <w:p>
             <w:pPr>
               <w:rPr>
-                <w:lang w:val="ru-RU"/>
-              </w:rPr>
-            </w:pPr>
-            <w:r>
-              <w:rPr>
+                <w:highlight w:val="green"/>
+                <w:lang w:val="ru-RU"/>
+              </w:rPr>
+            </w:pPr>
+            <w:r>
+              <w:rPr>
+                <w:highlight w:val="green"/>
                 <w:lang w:val="en-US"/>
               </w:rPr>
               <w:t>R3.4</w:t>
             </w:r>
             <w:r>
               <w:rPr>
+                <w:highlight w:val="green"/>
                 <w:lang w:val="ru-RU"/>
               </w:rPr>
               <w:t>8</w:t>
@@ -8054,11 +8110,13 @@
           <w:p>
             <w:pPr>
               <w:rPr>
-                <w:lang w:val="ru-RU"/>
-              </w:rPr>
-            </w:pPr>
-            <w:r>
-              <w:rPr>
+                <w:highlight w:val="green"/>
+                <w:lang w:val="ru-RU"/>
+              </w:rPr>
+            </w:pPr>
+            <w:r>
+              <w:rPr>
+                <w:highlight w:val="green"/>
                 <w:lang w:val="ru-RU"/>
               </w:rPr>
               <w:t>После нажатия на кнопку «Очистить историю» история будет полностью очищена.</w:t>
@@ -8095,18 +8153,20 @@
           <w:numId w:val="3"/>
         </w:numPr>
         <w:rPr>
+          <w:highlight w:val="green"/>
           <w:lang w:val="ru-RU"/>
         </w:rPr>
       </w:pPr>
-      <w:bookmarkStart w:id="4" w:name="_Toc525675017"/>
+      <w:bookmarkStart w:id="5" w:name="_Toc525675017"/>
       <w:r>
         <w:rPr>
+          <w:highlight w:val="green"/>
           <w:lang w:val="ru-RU"/>
         </w:rPr>
         <w:lastRenderedPageBreak/>
         <w:t>Авторизованный пользователь</w:t>
       </w:r>
-      <w:bookmarkEnd w:id="4"/>
+      <w:bookmarkEnd w:id="5"/>
     </w:p>
     <w:p>
       <w:pPr>
@@ -9070,13 +9130,15 @@
               <w:rPr>
                 <w:rFonts w:asciiTheme="minorHAnsi" w:hAnsiTheme="minorHAnsi" w:cstheme="minorHAnsi"/>
                 <w:szCs w:val="24"/>
-                <w:lang w:val="en-US"/>
-              </w:rPr>
-            </w:pPr>
-            <w:r>
-              <w:rPr>
-                <w:rFonts w:asciiTheme="minorHAnsi" w:hAnsiTheme="minorHAnsi" w:cstheme="minorHAnsi"/>
-                <w:szCs w:val="24"/>
+                <w:highlight w:val="green"/>
+                <w:lang w:val="en-US"/>
+              </w:rPr>
+            </w:pPr>
+            <w:r>
+              <w:rPr>
+                <w:rFonts w:asciiTheme="minorHAnsi" w:hAnsiTheme="minorHAnsi" w:cstheme="minorHAnsi"/>
+                <w:szCs w:val="24"/>
+                <w:highlight w:val="green"/>
                 <w:lang w:val="en-US"/>
               </w:rPr>
               <w:t>R4.</w:t>
@@ -9085,6 +9147,7 @@
               <w:rPr>
                 <w:rFonts w:asciiTheme="minorHAnsi" w:hAnsiTheme="minorHAnsi" w:cstheme="minorHAnsi"/>
                 <w:szCs w:val="24"/>
+                <w:highlight w:val="green"/>
                 <w:lang w:val="en-US"/>
               </w:rPr>
               <w:t>9</w:t>
@@ -9101,12 +9164,14 @@
               <w:rPr>
                 <w:rFonts w:asciiTheme="minorHAnsi" w:hAnsiTheme="minorHAnsi" w:cstheme="minorHAnsi"/>
                 <w:szCs w:val="24"/>
-              </w:rPr>
-            </w:pPr>
-            <w:r>
-              <w:rPr>
-                <w:rFonts w:asciiTheme="minorHAnsi" w:hAnsiTheme="minorHAnsi" w:cstheme="minorHAnsi"/>
-                <w:szCs w:val="24"/>
+                <w:highlight w:val="green"/>
+              </w:rPr>
+            </w:pPr>
+            <w:r>
+              <w:rPr>
+                <w:rFonts w:asciiTheme="minorHAnsi" w:hAnsiTheme="minorHAnsi" w:cstheme="minorHAnsi"/>
+                <w:szCs w:val="24"/>
+                <w:highlight w:val="green"/>
               </w:rPr>
               <w:t xml:space="preserve">После нажатия на название товара в таблице открывается </w:t>
             </w:r>
@@ -9114,6 +9179,7 @@
               <w:rPr>
                 <w:rFonts w:asciiTheme="minorHAnsi" w:hAnsiTheme="minorHAnsi" w:cstheme="minorHAnsi"/>
                 <w:szCs w:val="24"/>
+                <w:highlight w:val="green"/>
               </w:rPr>
               <w:t xml:space="preserve">страница </w:t>
             </w:r>
@@ -9121,6 +9187,7 @@
               <w:rPr>
                 <w:rFonts w:asciiTheme="minorHAnsi" w:hAnsiTheme="minorHAnsi" w:cstheme="minorHAnsi"/>
                 <w:szCs w:val="24"/>
+                <w:highlight w:val="green"/>
                 <w:lang w:val="en-US"/>
               </w:rPr>
               <w:t>good</w:t>
@@ -9129,6 +9196,7 @@
               <w:rPr>
                 <w:rFonts w:asciiTheme="minorHAnsi" w:hAnsiTheme="minorHAnsi" w:cstheme="minorHAnsi"/>
                 <w:szCs w:val="24"/>
+                <w:highlight w:val="green"/>
               </w:rPr>
               <w:t>_</w:t>
             </w:r>
@@ -9136,6 +9204,7 @@
               <w:rPr>
                 <w:rFonts w:asciiTheme="minorHAnsi" w:hAnsiTheme="minorHAnsi" w:cstheme="minorHAnsi"/>
                 <w:szCs w:val="24"/>
+                <w:highlight w:val="green"/>
                 <w:lang w:val="en-US"/>
               </w:rPr>
               <w:t>page</w:t>
@@ -9144,6 +9213,7 @@
               <w:rPr>
                 <w:rFonts w:asciiTheme="minorHAnsi" w:hAnsiTheme="minorHAnsi" w:cstheme="minorHAnsi"/>
                 <w:szCs w:val="24"/>
+                <w:highlight w:val="green"/>
               </w:rPr>
               <w:t>.</w:t>
             </w:r>
@@ -9151,6 +9221,7 @@
               <w:rPr>
                 <w:rFonts w:asciiTheme="minorHAnsi" w:hAnsiTheme="minorHAnsi" w:cstheme="minorHAnsi"/>
                 <w:szCs w:val="24"/>
+                <w:highlight w:val="green"/>
                 <w:lang w:val="en-US"/>
               </w:rPr>
               <w:t>php</w:t>
@@ -9159,6 +9230,7 @@
               <w:rPr>
                 <w:rFonts w:asciiTheme="minorHAnsi" w:hAnsiTheme="minorHAnsi" w:cstheme="minorHAnsi"/>
                 <w:szCs w:val="24"/>
+                <w:highlight w:val="green"/>
               </w:rPr>
               <w:t xml:space="preserve"> </w:t>
             </w:r>
@@ -9166,6 +9238,7 @@
               <w:rPr>
                 <w:rFonts w:asciiTheme="minorHAnsi" w:hAnsiTheme="minorHAnsi" w:cstheme="minorHAnsi"/>
                 <w:szCs w:val="24"/>
+                <w:highlight w:val="green"/>
                 <w:lang w:val="en-US"/>
               </w:rPr>
               <w:t>c</w:t>
@@ -9174,20 +9247,15 @@
               <w:rPr>
                 <w:rFonts w:asciiTheme="minorHAnsi" w:hAnsiTheme="minorHAnsi" w:cstheme="minorHAnsi"/>
                 <w:szCs w:val="24"/>
-              </w:rPr>
-              <w:t xml:space="preserve"> </w:t>
-            </w:r>
-            <w:r>
-              <w:rPr>
-                <w:rFonts w:asciiTheme="minorHAnsi" w:hAnsiTheme="minorHAnsi" w:cstheme="minorHAnsi"/>
-                <w:szCs w:val="24"/>
-              </w:rPr>
-              <w:t>названием,</w:t>
-            </w:r>
-            <w:r>
-              <w:rPr>
-                <w:rFonts w:asciiTheme="minorHAnsi" w:hAnsiTheme="minorHAnsi" w:cstheme="minorHAnsi"/>
-                <w:szCs w:val="24"/>
+                <w:highlight w:val="green"/>
+              </w:rPr>
+              <w:t xml:space="preserve"> названием,</w:t>
+            </w:r>
+            <w:r>
+              <w:rPr>
+                <w:rFonts w:asciiTheme="minorHAnsi" w:hAnsiTheme="minorHAnsi" w:cstheme="minorHAnsi"/>
+                <w:szCs w:val="24"/>
+                <w:highlight w:val="green"/>
               </w:rPr>
               <w:t xml:space="preserve"> ценой,</w:t>
             </w:r>
@@ -9195,6 +9263,7 @@
               <w:rPr>
                 <w:rFonts w:asciiTheme="minorHAnsi" w:hAnsiTheme="minorHAnsi" w:cstheme="minorHAnsi"/>
                 <w:szCs w:val="24"/>
+                <w:highlight w:val="green"/>
               </w:rPr>
               <w:t xml:space="preserve"> изображением,</w:t>
             </w:r>
@@ -9202,6 +9271,7 @@
               <w:rPr>
                 <w:rFonts w:asciiTheme="minorHAnsi" w:hAnsiTheme="minorHAnsi" w:cstheme="minorHAnsi"/>
                 <w:szCs w:val="24"/>
+                <w:highlight w:val="green"/>
               </w:rPr>
               <w:t xml:space="preserve"> описанием товара и кнопкой «Добавить в корзину»</w:t>
             </w:r>
@@ -9403,13 +9473,15 @@
               <w:rPr>
                 <w:rFonts w:asciiTheme="minorHAnsi" w:hAnsiTheme="minorHAnsi" w:cstheme="minorHAnsi"/>
                 <w:szCs w:val="24"/>
-                <w:lang w:val="en-US"/>
-              </w:rPr>
-            </w:pPr>
-            <w:r>
-              <w:rPr>
-                <w:rFonts w:asciiTheme="minorHAnsi" w:hAnsiTheme="minorHAnsi" w:cstheme="minorHAnsi"/>
-                <w:szCs w:val="24"/>
+                <w:highlight w:val="green"/>
+                <w:lang w:val="en-US"/>
+              </w:rPr>
+            </w:pPr>
+            <w:r>
+              <w:rPr>
+                <w:rFonts w:asciiTheme="minorHAnsi" w:hAnsiTheme="minorHAnsi" w:cstheme="minorHAnsi"/>
+                <w:szCs w:val="24"/>
+                <w:highlight w:val="green"/>
                 <w:lang w:val="en-US"/>
               </w:rPr>
               <w:t>R</w:t>
@@ -9418,6 +9490,7 @@
               <w:rPr>
                 <w:rFonts w:asciiTheme="minorHAnsi" w:hAnsiTheme="minorHAnsi" w:cstheme="minorHAnsi"/>
                 <w:szCs w:val="24"/>
+                <w:highlight w:val="green"/>
                 <w:lang w:val="en-US"/>
               </w:rPr>
               <w:t>4.1</w:t>
@@ -9426,6 +9499,7 @@
               <w:rPr>
                 <w:rFonts w:asciiTheme="minorHAnsi" w:hAnsiTheme="minorHAnsi" w:cstheme="minorHAnsi"/>
                 <w:szCs w:val="24"/>
+                <w:highlight w:val="green"/>
                 <w:lang w:val="en-US"/>
               </w:rPr>
               <w:t>2</w:t>
@@ -9442,12 +9516,14 @@
               <w:rPr>
                 <w:rFonts w:asciiTheme="minorHAnsi" w:hAnsiTheme="minorHAnsi" w:cstheme="minorHAnsi"/>
                 <w:szCs w:val="24"/>
-              </w:rPr>
-            </w:pPr>
-            <w:r>
-              <w:rPr>
-                <w:rFonts w:asciiTheme="minorHAnsi" w:hAnsiTheme="minorHAnsi" w:cstheme="minorHAnsi"/>
-                <w:szCs w:val="24"/>
+                <w:highlight w:val="green"/>
+              </w:rPr>
+            </w:pPr>
+            <w:r>
+              <w:rPr>
+                <w:rFonts w:asciiTheme="minorHAnsi" w:hAnsiTheme="minorHAnsi" w:cstheme="minorHAnsi"/>
+                <w:szCs w:val="24"/>
+                <w:highlight w:val="green"/>
               </w:rPr>
               <w:t xml:space="preserve">После нажатия на ссылку «История» открывается </w:t>
             </w:r>
@@ -9455,6 +9531,7 @@
               <w:rPr>
                 <w:rFonts w:asciiTheme="minorHAnsi" w:hAnsiTheme="minorHAnsi" w:cstheme="minorHAnsi"/>
                 <w:szCs w:val="24"/>
+                <w:highlight w:val="green"/>
               </w:rPr>
               <w:t>страница «</w:t>
             </w:r>
@@ -9462,6 +9539,7 @@
               <w:rPr>
                 <w:rFonts w:asciiTheme="minorHAnsi" w:hAnsiTheme="minorHAnsi" w:cstheme="minorHAnsi"/>
                 <w:szCs w:val="24"/>
+                <w:highlight w:val="green"/>
                 <w:lang w:val="en-US"/>
               </w:rPr>
               <w:t>user</w:t>
@@ -9470,6 +9548,7 @@
               <w:rPr>
                 <w:rFonts w:asciiTheme="minorHAnsi" w:hAnsiTheme="minorHAnsi" w:cstheme="minorHAnsi"/>
                 <w:szCs w:val="24"/>
+                <w:highlight w:val="green"/>
               </w:rPr>
               <w:t>_</w:t>
             </w:r>
@@ -9477,6 +9556,7 @@
               <w:rPr>
                 <w:rFonts w:asciiTheme="minorHAnsi" w:hAnsiTheme="minorHAnsi" w:cstheme="minorHAnsi"/>
                 <w:szCs w:val="24"/>
+                <w:highlight w:val="green"/>
                 <w:lang w:val="en-US"/>
               </w:rPr>
               <w:t>history</w:t>
@@ -9485,6 +9565,7 @@
               <w:rPr>
                 <w:rFonts w:asciiTheme="minorHAnsi" w:hAnsiTheme="minorHAnsi" w:cstheme="minorHAnsi"/>
                 <w:szCs w:val="24"/>
+                <w:highlight w:val="green"/>
               </w:rPr>
               <w:t>.</w:t>
             </w:r>
@@ -9492,6 +9573,7 @@
               <w:rPr>
                 <w:rFonts w:asciiTheme="minorHAnsi" w:hAnsiTheme="minorHAnsi" w:cstheme="minorHAnsi"/>
                 <w:szCs w:val="24"/>
+                <w:highlight w:val="green"/>
                 <w:lang w:val="en-US"/>
               </w:rPr>
               <w:t>php</w:t>
@@ -9500,6 +9582,7 @@
               <w:rPr>
                 <w:rFonts w:asciiTheme="minorHAnsi" w:hAnsiTheme="minorHAnsi" w:cstheme="minorHAnsi"/>
                 <w:szCs w:val="24"/>
+                <w:highlight w:val="green"/>
               </w:rPr>
               <w:t>»</w:t>
             </w:r>
@@ -9517,13 +9600,15 @@
               <w:rPr>
                 <w:rFonts w:asciiTheme="minorHAnsi" w:hAnsiTheme="minorHAnsi" w:cstheme="minorHAnsi"/>
                 <w:szCs w:val="24"/>
-                <w:lang w:val="en-US"/>
-              </w:rPr>
-            </w:pPr>
-            <w:r>
-              <w:rPr>
-                <w:rFonts w:asciiTheme="minorHAnsi" w:hAnsiTheme="minorHAnsi" w:cstheme="minorHAnsi"/>
-                <w:szCs w:val="24"/>
+                <w:highlight w:val="green"/>
+                <w:lang w:val="en-US"/>
+              </w:rPr>
+            </w:pPr>
+            <w:r>
+              <w:rPr>
+                <w:rFonts w:asciiTheme="minorHAnsi" w:hAnsiTheme="minorHAnsi" w:cstheme="minorHAnsi"/>
+                <w:szCs w:val="24"/>
+                <w:highlight w:val="green"/>
                 <w:lang w:val="en-US"/>
               </w:rPr>
               <w:t>R4.1</w:t>
@@ -9532,6 +9617,7 @@
               <w:rPr>
                 <w:rFonts w:asciiTheme="minorHAnsi" w:hAnsiTheme="minorHAnsi" w:cstheme="minorHAnsi"/>
                 <w:szCs w:val="24"/>
+                <w:highlight w:val="green"/>
                 <w:lang w:val="en-US"/>
               </w:rPr>
               <w:t>3</w:t>
@@ -9548,12 +9634,14 @@
               <w:rPr>
                 <w:rFonts w:asciiTheme="minorHAnsi" w:hAnsiTheme="minorHAnsi" w:cstheme="minorHAnsi"/>
                 <w:szCs w:val="24"/>
+                <w:highlight w:val="green"/>
                 <w:lang w:val="ru-BY"/>
               </w:rPr>
             </w:pPr>
             <w:r>
               <w:rPr>
                 <w:rFonts w:asciiTheme="minorHAnsi" w:hAnsiTheme="minorHAnsi" w:cstheme="minorHAnsi"/>
+                <w:highlight w:val="green"/>
               </w:rPr>
               <w:t xml:space="preserve">На странице </w:t>
             </w:r>
@@ -9561,6 +9649,7 @@
             <w:r>
               <w:rPr>
                 <w:rFonts w:asciiTheme="minorHAnsi" w:hAnsiTheme="minorHAnsi" w:cstheme="minorHAnsi"/>
+                <w:highlight w:val="green"/>
               </w:rPr>
               <w:t>user_history.php</w:t>
             </w:r>
@@ -9568,18 +9657,21 @@
             <w:r>
               <w:rPr>
                 <w:rFonts w:asciiTheme="minorHAnsi" w:hAnsiTheme="minorHAnsi" w:cstheme="minorHAnsi"/>
+                <w:highlight w:val="green"/>
               </w:rPr>
               <w:t xml:space="preserve"> имеется таблица с историей заказов</w:t>
             </w:r>
             <w:r>
               <w:rPr>
                 <w:rFonts w:asciiTheme="minorHAnsi" w:hAnsiTheme="minorHAnsi" w:cstheme="minorHAnsi"/>
+                <w:highlight w:val="green"/>
               </w:rPr>
               <w:t>, кнопка «Очистить историю»</w:t>
             </w:r>
             <w:r>
               <w:rPr>
                 <w:rFonts w:asciiTheme="minorHAnsi" w:hAnsiTheme="minorHAnsi" w:cstheme="minorHAnsi"/>
+                <w:highlight w:val="green"/>
               </w:rPr>
               <w:t>.</w:t>
             </w:r>
@@ -9597,13 +9689,15 @@
               <w:rPr>
                 <w:rFonts w:asciiTheme="minorHAnsi" w:hAnsiTheme="minorHAnsi" w:cstheme="minorHAnsi"/>
                 <w:szCs w:val="24"/>
-                <w:lang w:val="en-US"/>
-              </w:rPr>
-            </w:pPr>
-            <w:r>
-              <w:rPr>
-                <w:rFonts w:asciiTheme="minorHAnsi" w:hAnsiTheme="minorHAnsi" w:cstheme="minorHAnsi"/>
-                <w:szCs w:val="24"/>
+                <w:highlight w:val="green"/>
+                <w:lang w:val="en-US"/>
+              </w:rPr>
+            </w:pPr>
+            <w:r>
+              <w:rPr>
+                <w:rFonts w:asciiTheme="minorHAnsi" w:hAnsiTheme="minorHAnsi" w:cstheme="minorHAnsi"/>
+                <w:szCs w:val="24"/>
+                <w:highlight w:val="green"/>
                 <w:lang w:val="en-US"/>
               </w:rPr>
               <w:t>R4.1</w:t>
@@ -9612,6 +9706,7 @@
               <w:rPr>
                 <w:rFonts w:asciiTheme="minorHAnsi" w:hAnsiTheme="minorHAnsi" w:cstheme="minorHAnsi"/>
                 <w:szCs w:val="24"/>
+                <w:highlight w:val="green"/>
                 <w:lang w:val="en-US"/>
               </w:rPr>
               <w:t>4</w:t>
@@ -9628,18 +9723,21 @@
               <w:rPr>
                 <w:rFonts w:asciiTheme="minorHAnsi" w:hAnsiTheme="minorHAnsi" w:cstheme="minorHAnsi"/>
                 <w:szCs w:val="24"/>
+                <w:highlight w:val="green"/>
                 <w:lang w:val="ru-BY"/>
               </w:rPr>
             </w:pPr>
             <w:r>
               <w:rPr>
                 <w:rFonts w:asciiTheme="minorHAnsi" w:hAnsiTheme="minorHAnsi" w:cstheme="minorHAnsi"/>
+                <w:highlight w:val="green"/>
               </w:rPr>
               <w:t xml:space="preserve">Напротив записи на странице </w:t>
             </w:r>
             <w:r>
               <w:rPr>
                 <w:rFonts w:asciiTheme="minorHAnsi" w:hAnsiTheme="minorHAnsi" w:cstheme="minorHAnsi"/>
+                <w:highlight w:val="green"/>
                 <w:lang w:val="en-US"/>
               </w:rPr>
               <w:t>user</w:t>
@@ -9647,12 +9745,14 @@
             <w:r>
               <w:rPr>
                 <w:rFonts w:asciiTheme="minorHAnsi" w:hAnsiTheme="minorHAnsi" w:cstheme="minorHAnsi"/>
+                <w:highlight w:val="green"/>
               </w:rPr>
               <w:t>_</w:t>
             </w:r>
             <w:r>
               <w:rPr>
                 <w:rFonts w:asciiTheme="minorHAnsi" w:hAnsiTheme="minorHAnsi" w:cstheme="minorHAnsi"/>
+                <w:highlight w:val="green"/>
                 <w:lang w:val="en-US"/>
               </w:rPr>
               <w:t>history</w:t>
@@ -9660,12 +9760,14 @@
             <w:r>
               <w:rPr>
                 <w:rFonts w:asciiTheme="minorHAnsi" w:hAnsiTheme="minorHAnsi" w:cstheme="minorHAnsi"/>
+                <w:highlight w:val="green"/>
               </w:rPr>
               <w:t>.</w:t>
             </w:r>
             <w:r>
               <w:rPr>
                 <w:rFonts w:asciiTheme="minorHAnsi" w:hAnsiTheme="minorHAnsi" w:cstheme="minorHAnsi"/>
+                <w:highlight w:val="green"/>
                 <w:lang w:val="en-US"/>
               </w:rPr>
               <w:t>php</w:t>
@@ -9673,6 +9775,7 @@
             <w:r>
               <w:rPr>
                 <w:rFonts w:asciiTheme="minorHAnsi" w:hAnsiTheme="minorHAnsi" w:cstheme="minorHAnsi"/>
+                <w:highlight w:val="green"/>
               </w:rPr>
               <w:t xml:space="preserve"> имеется кнопка «Удалить», которая удалит запись, если на нее нажать.</w:t>
             </w:r>
@@ -9690,13 +9793,15 @@
               <w:rPr>
                 <w:rFonts w:asciiTheme="minorHAnsi" w:hAnsiTheme="minorHAnsi" w:cstheme="minorHAnsi"/>
                 <w:szCs w:val="24"/>
-                <w:lang w:val="en-US"/>
-              </w:rPr>
-            </w:pPr>
-            <w:r>
-              <w:rPr>
-                <w:rFonts w:asciiTheme="minorHAnsi" w:hAnsiTheme="minorHAnsi" w:cstheme="minorHAnsi"/>
-                <w:szCs w:val="24"/>
+                <w:highlight w:val="green"/>
+                <w:lang w:val="en-US"/>
+              </w:rPr>
+            </w:pPr>
+            <w:r>
+              <w:rPr>
+                <w:rFonts w:asciiTheme="minorHAnsi" w:hAnsiTheme="minorHAnsi" w:cstheme="minorHAnsi"/>
+                <w:szCs w:val="24"/>
+                <w:highlight w:val="green"/>
                 <w:lang w:val="en-US"/>
               </w:rPr>
               <w:t>R4.1</w:t>
@@ -9705,6 +9810,7 @@
               <w:rPr>
                 <w:rFonts w:asciiTheme="minorHAnsi" w:hAnsiTheme="minorHAnsi" w:cstheme="minorHAnsi"/>
                 <w:szCs w:val="24"/>
+                <w:highlight w:val="green"/>
                 <w:lang w:val="en-US"/>
               </w:rPr>
               <w:t>5</w:t>
@@ -9721,12 +9827,14 @@
               <w:rPr>
                 <w:rFonts w:asciiTheme="minorHAnsi" w:hAnsiTheme="minorHAnsi" w:cstheme="minorHAnsi"/>
                 <w:szCs w:val="24"/>
+                <w:highlight w:val="green"/>
                 <w:lang w:val="ru-BY"/>
               </w:rPr>
             </w:pPr>
             <w:r>
               <w:rPr>
                 <w:rFonts w:asciiTheme="minorHAnsi" w:hAnsiTheme="minorHAnsi" w:cstheme="minorHAnsi"/>
+                <w:highlight w:val="green"/>
               </w:rPr>
               <w:t>После нажатия на кнопку «Очистить историю» история будет полностью очищена.</w:t>
             </w:r>
@@ -10826,18 +10934,20 @@
           <w:numId w:val="3"/>
         </w:numPr>
         <w:rPr>
+          <w:highlight w:val="green"/>
           <w:lang w:val="ru-RU"/>
         </w:rPr>
       </w:pPr>
-      <w:bookmarkStart w:id="5" w:name="_Toc525675018"/>
+      <w:bookmarkStart w:id="6" w:name="_Toc525675018"/>
       <w:r>
         <w:rPr>
+          <w:highlight w:val="green"/>
           <w:lang w:val="ru-RU"/>
         </w:rPr>
         <w:lastRenderedPageBreak/>
         <w:t>Неавторизованный пользователь</w:t>
       </w:r>
-      <w:bookmarkEnd w:id="5"/>
+      <w:bookmarkEnd w:id="6"/>
     </w:p>
     <w:p>
       <w:pPr>
@@ -10854,6 +10964,7 @@
           <w:rFonts w:asciiTheme="minorHAnsi" w:hAnsiTheme="minorHAnsi" w:cstheme="minorHAnsi"/>
           <w:b/>
           <w:szCs w:val="24"/>
+          <w:highlight w:val="green"/>
         </w:rPr>
       </w:pPr>
       <w:r>
@@ -10861,6 +10972,7 @@
           <w:rFonts w:asciiTheme="minorHAnsi" w:hAnsiTheme="minorHAnsi" w:cstheme="minorHAnsi"/>
           <w:b/>
           <w:szCs w:val="24"/>
+          <w:highlight w:val="green"/>
         </w:rPr>
         <w:t>Общие сведения</w:t>
       </w:r>
@@ -10873,6 +10985,7 @@
           <w:rFonts w:asciiTheme="minorHAnsi" w:hAnsiTheme="minorHAnsi" w:cstheme="minorHAnsi"/>
           <w:b/>
           <w:szCs w:val="24"/>
+          <w:highlight w:val="green"/>
         </w:rPr>
       </w:pPr>
     </w:p>
@@ -10889,55 +11002,15 @@
         <w:rPr>
           <w:rFonts w:asciiTheme="minorHAnsi" w:hAnsiTheme="minorHAnsi" w:cstheme="minorHAnsi"/>
           <w:szCs w:val="24"/>
-        </w:rPr>
-        <w:t xml:space="preserve">Данную часть системы может видеть </w:t>
+          <w:highlight w:val="green"/>
+        </w:rPr>
+        <w:t>Данную часть системы может видеть неавторизованный пользователь. Пользователь может выбрать одну из категорий товара, просмотреть товары, которые имеются в базе данных, после чего он может добавить (удалить из) их в корзину и оформить заказ.</w:t>
       </w:r>
       <w:r>
         <w:rPr>
           <w:rFonts w:asciiTheme="minorHAnsi" w:hAnsiTheme="minorHAnsi" w:cstheme="minorHAnsi"/>
           <w:szCs w:val="24"/>
-        </w:rPr>
-        <w:t>неавторизованный</w:t>
-      </w:r>
-      <w:r>
-        <w:rPr>
-          <w:rFonts w:asciiTheme="minorHAnsi" w:hAnsiTheme="minorHAnsi" w:cstheme="minorHAnsi"/>
-          <w:szCs w:val="24"/>
-        </w:rPr>
-        <w:t xml:space="preserve"> пользователь. Пользователь может выбрать одну из категорий товара, просмотреть товары, которые имеются в базе данных, после чего он может добавить</w:t>
-      </w:r>
-      <w:r>
-        <w:rPr>
-          <w:rFonts w:asciiTheme="minorHAnsi" w:hAnsiTheme="minorHAnsi" w:cstheme="minorHAnsi"/>
-          <w:szCs w:val="24"/>
-        </w:rPr>
-        <w:t xml:space="preserve"> (удалить из)</w:t>
-      </w:r>
-      <w:r>
-        <w:rPr>
-          <w:rFonts w:asciiTheme="minorHAnsi" w:hAnsiTheme="minorHAnsi" w:cstheme="minorHAnsi"/>
-          <w:szCs w:val="24"/>
-        </w:rPr>
-        <w:t xml:space="preserve"> их в корзину</w:t>
-      </w:r>
-      <w:r>
-        <w:rPr>
-          <w:rFonts w:asciiTheme="minorHAnsi" w:hAnsiTheme="minorHAnsi" w:cstheme="minorHAnsi"/>
-          <w:szCs w:val="24"/>
-        </w:rPr>
-        <w:t xml:space="preserve"> и оформить заказ</w:t>
-      </w:r>
-      <w:r>
-        <w:rPr>
-          <w:rFonts w:asciiTheme="minorHAnsi" w:hAnsiTheme="minorHAnsi" w:cstheme="minorHAnsi"/>
-          <w:szCs w:val="24"/>
-        </w:rPr>
-        <w:t>.</w:t>
-      </w:r>
-      <w:r>
-        <w:rPr>
-          <w:rFonts w:asciiTheme="minorHAnsi" w:hAnsiTheme="minorHAnsi" w:cstheme="minorHAnsi"/>
-          <w:szCs w:val="24"/>
+          <w:highlight w:val="green"/>
         </w:rPr>
         <w:t xml:space="preserve"> Неавторизованный пользователь может войти в систему или зарегистрироваться.</w:t>
       </w:r>
@@ -11378,13 +11451,15 @@
               <w:rPr>
                 <w:rFonts w:asciiTheme="minorHAnsi" w:hAnsiTheme="minorHAnsi" w:cstheme="minorHAnsi"/>
                 <w:szCs w:val="24"/>
-                <w:lang w:val="en-US"/>
-              </w:rPr>
-            </w:pPr>
-            <w:r>
-              <w:rPr>
-                <w:rFonts w:asciiTheme="minorHAnsi" w:hAnsiTheme="minorHAnsi" w:cstheme="minorHAnsi"/>
-                <w:szCs w:val="24"/>
+                <w:highlight w:val="green"/>
+                <w:lang w:val="en-US"/>
+              </w:rPr>
+            </w:pPr>
+            <w:r>
+              <w:rPr>
+                <w:rFonts w:asciiTheme="minorHAnsi" w:hAnsiTheme="minorHAnsi" w:cstheme="minorHAnsi"/>
+                <w:szCs w:val="24"/>
+                <w:highlight w:val="green"/>
                 <w:lang w:val="en-US"/>
               </w:rPr>
               <w:t>R5.4</w:t>
@@ -11424,13 +11499,15 @@
               <w:rPr>
                 <w:rFonts w:asciiTheme="minorHAnsi" w:hAnsiTheme="minorHAnsi" w:cstheme="minorHAnsi"/>
                 <w:szCs w:val="24"/>
-                <w:lang w:val="en-US"/>
-              </w:rPr>
-            </w:pPr>
-            <w:r>
-              <w:rPr>
-                <w:rFonts w:asciiTheme="minorHAnsi" w:hAnsiTheme="minorHAnsi" w:cstheme="minorHAnsi"/>
-                <w:szCs w:val="24"/>
+                <w:highlight w:val="green"/>
+                <w:lang w:val="en-US"/>
+              </w:rPr>
+            </w:pPr>
+            <w:r>
+              <w:rPr>
+                <w:rFonts w:asciiTheme="minorHAnsi" w:hAnsiTheme="minorHAnsi" w:cstheme="minorHAnsi"/>
+                <w:szCs w:val="24"/>
+                <w:highlight w:val="green"/>
                 <w:lang w:val="en-US"/>
               </w:rPr>
               <w:t>R</w:t>
@@ -11439,6 +11516,7 @@
               <w:rPr>
                 <w:rFonts w:asciiTheme="minorHAnsi" w:hAnsiTheme="minorHAnsi" w:cstheme="minorHAnsi"/>
                 <w:szCs w:val="24"/>
+                <w:highlight w:val="green"/>
                 <w:lang w:val="en-US"/>
               </w:rPr>
               <w:t>5</w:t>
@@ -11447,6 +11525,7 @@
               <w:rPr>
                 <w:rFonts w:asciiTheme="minorHAnsi" w:hAnsiTheme="minorHAnsi" w:cstheme="minorHAnsi"/>
                 <w:szCs w:val="24"/>
+                <w:highlight w:val="green"/>
                 <w:lang w:val="en-US"/>
               </w:rPr>
               <w:t>.</w:t>
@@ -11455,6 +11534,7 @@
               <w:rPr>
                 <w:rFonts w:asciiTheme="minorHAnsi" w:hAnsiTheme="minorHAnsi" w:cstheme="minorHAnsi"/>
                 <w:szCs w:val="24"/>
+                <w:highlight w:val="green"/>
                 <w:lang w:val="en-US"/>
               </w:rPr>
               <w:t>5</w:t>
@@ -11496,13 +11576,15 @@
               <w:rPr>
                 <w:rFonts w:asciiTheme="minorHAnsi" w:hAnsiTheme="minorHAnsi" w:cstheme="minorHAnsi"/>
                 <w:szCs w:val="24"/>
-                <w:lang w:val="en-US"/>
-              </w:rPr>
-            </w:pPr>
-            <w:r>
-              <w:rPr>
-                <w:rFonts w:asciiTheme="minorHAnsi" w:hAnsiTheme="minorHAnsi" w:cstheme="minorHAnsi"/>
-                <w:szCs w:val="24"/>
+                <w:highlight w:val="green"/>
+                <w:lang w:val="en-US"/>
+              </w:rPr>
+            </w:pPr>
+            <w:r>
+              <w:rPr>
+                <w:rFonts w:asciiTheme="minorHAnsi" w:hAnsiTheme="minorHAnsi" w:cstheme="minorHAnsi"/>
+                <w:szCs w:val="24"/>
+                <w:highlight w:val="green"/>
                 <w:lang w:val="en-US"/>
               </w:rPr>
               <w:t>R</w:t>
@@ -11511,6 +11593,7 @@
               <w:rPr>
                 <w:rFonts w:asciiTheme="minorHAnsi" w:hAnsiTheme="minorHAnsi" w:cstheme="minorHAnsi"/>
                 <w:szCs w:val="24"/>
+                <w:highlight w:val="green"/>
                 <w:lang w:val="en-US"/>
               </w:rPr>
               <w:t>5</w:t>
@@ -11519,6 +11602,7 @@
               <w:rPr>
                 <w:rFonts w:asciiTheme="minorHAnsi" w:hAnsiTheme="minorHAnsi" w:cstheme="minorHAnsi"/>
                 <w:szCs w:val="24"/>
+                <w:highlight w:val="green"/>
                 <w:lang w:val="en-US"/>
               </w:rPr>
               <w:t>.</w:t>
@@ -11527,6 +11611,7 @@
               <w:rPr>
                 <w:rFonts w:asciiTheme="minorHAnsi" w:hAnsiTheme="minorHAnsi" w:cstheme="minorHAnsi"/>
                 <w:szCs w:val="24"/>
+                <w:highlight w:val="green"/>
                 <w:lang w:val="en-US"/>
               </w:rPr>
               <w:t>6</w:t>
@@ -11568,13 +11653,15 @@
               <w:rPr>
                 <w:rFonts w:asciiTheme="minorHAnsi" w:hAnsiTheme="minorHAnsi" w:cstheme="minorHAnsi"/>
                 <w:szCs w:val="24"/>
-                <w:lang w:val="en-US"/>
-              </w:rPr>
-            </w:pPr>
-            <w:r>
-              <w:rPr>
-                <w:rFonts w:asciiTheme="minorHAnsi" w:hAnsiTheme="minorHAnsi" w:cstheme="minorHAnsi"/>
-                <w:szCs w:val="24"/>
+                <w:highlight w:val="green"/>
+                <w:lang w:val="en-US"/>
+              </w:rPr>
+            </w:pPr>
+            <w:r>
+              <w:rPr>
+                <w:rFonts w:asciiTheme="minorHAnsi" w:hAnsiTheme="minorHAnsi" w:cstheme="minorHAnsi"/>
+                <w:szCs w:val="24"/>
+                <w:highlight w:val="green"/>
                 <w:lang w:val="en-US"/>
               </w:rPr>
               <w:t>R</w:t>
@@ -11583,6 +11670,7 @@
               <w:rPr>
                 <w:rFonts w:asciiTheme="minorHAnsi" w:hAnsiTheme="minorHAnsi" w:cstheme="minorHAnsi"/>
                 <w:szCs w:val="24"/>
+                <w:highlight w:val="green"/>
                 <w:lang w:val="en-US"/>
               </w:rPr>
               <w:t>5</w:t>
@@ -11591,6 +11679,7 @@
               <w:rPr>
                 <w:rFonts w:asciiTheme="minorHAnsi" w:hAnsiTheme="minorHAnsi" w:cstheme="minorHAnsi"/>
                 <w:szCs w:val="24"/>
+                <w:highlight w:val="green"/>
                 <w:lang w:val="en-US"/>
               </w:rPr>
               <w:t>.</w:t>
@@ -11599,6 +11688,7 @@
               <w:rPr>
                 <w:rFonts w:asciiTheme="minorHAnsi" w:hAnsiTheme="minorHAnsi" w:cstheme="minorHAnsi"/>
                 <w:szCs w:val="24"/>
+                <w:highlight w:val="green"/>
                 <w:lang w:val="en-US"/>
               </w:rPr>
               <w:t>7</w:t>
@@ -11640,13 +11730,15 @@
               <w:rPr>
                 <w:rFonts w:asciiTheme="minorHAnsi" w:hAnsiTheme="minorHAnsi" w:cstheme="minorHAnsi"/>
                 <w:szCs w:val="24"/>
-                <w:lang w:val="en-US"/>
-              </w:rPr>
-            </w:pPr>
-            <w:r>
-              <w:rPr>
-                <w:rFonts w:asciiTheme="minorHAnsi" w:hAnsiTheme="minorHAnsi" w:cstheme="minorHAnsi"/>
-                <w:szCs w:val="24"/>
+                <w:highlight w:val="green"/>
+                <w:lang w:val="en-US"/>
+              </w:rPr>
+            </w:pPr>
+            <w:r>
+              <w:rPr>
+                <w:rFonts w:asciiTheme="minorHAnsi" w:hAnsiTheme="minorHAnsi" w:cstheme="minorHAnsi"/>
+                <w:szCs w:val="24"/>
+                <w:highlight w:val="green"/>
                 <w:lang w:val="en-US"/>
               </w:rPr>
               <w:t>R</w:t>
@@ -11655,6 +11747,7 @@
               <w:rPr>
                 <w:rFonts w:asciiTheme="minorHAnsi" w:hAnsiTheme="minorHAnsi" w:cstheme="minorHAnsi"/>
                 <w:szCs w:val="24"/>
+                <w:highlight w:val="green"/>
                 <w:lang w:val="en-US"/>
               </w:rPr>
               <w:t>5</w:t>
@@ -11663,6 +11756,7 @@
               <w:rPr>
                 <w:rFonts w:asciiTheme="minorHAnsi" w:hAnsiTheme="minorHAnsi" w:cstheme="minorHAnsi"/>
                 <w:szCs w:val="24"/>
+                <w:highlight w:val="green"/>
                 <w:lang w:val="en-US"/>
               </w:rPr>
               <w:t>.</w:t>
@@ -11671,6 +11765,7 @@
               <w:rPr>
                 <w:rFonts w:asciiTheme="minorHAnsi" w:hAnsiTheme="minorHAnsi" w:cstheme="minorHAnsi"/>
                 <w:szCs w:val="24"/>
+                <w:highlight w:val="green"/>
                 <w:lang w:val="en-US"/>
               </w:rPr>
               <w:t>8</w:t>
@@ -11712,13 +11807,15 @@
               <w:rPr>
                 <w:rFonts w:asciiTheme="minorHAnsi" w:hAnsiTheme="minorHAnsi" w:cstheme="minorHAnsi"/>
                 <w:szCs w:val="24"/>
-                <w:lang w:val="en-US"/>
-              </w:rPr>
-            </w:pPr>
-            <w:r>
-              <w:rPr>
-                <w:rFonts w:asciiTheme="minorHAnsi" w:hAnsiTheme="minorHAnsi" w:cstheme="minorHAnsi"/>
-                <w:szCs w:val="24"/>
+                <w:highlight w:val="green"/>
+                <w:lang w:val="en-US"/>
+              </w:rPr>
+            </w:pPr>
+            <w:r>
+              <w:rPr>
+                <w:rFonts w:asciiTheme="minorHAnsi" w:hAnsiTheme="minorHAnsi" w:cstheme="minorHAnsi"/>
+                <w:szCs w:val="24"/>
+                <w:highlight w:val="green"/>
                 <w:lang w:val="en-US"/>
               </w:rPr>
               <w:t>R</w:t>
@@ -11727,6 +11824,7 @@
               <w:rPr>
                 <w:rFonts w:asciiTheme="minorHAnsi" w:hAnsiTheme="minorHAnsi" w:cstheme="minorHAnsi"/>
                 <w:szCs w:val="24"/>
+                <w:highlight w:val="green"/>
                 <w:lang w:val="en-US"/>
               </w:rPr>
               <w:t>5</w:t>
@@ -11735,6 +11833,7 @@
               <w:rPr>
                 <w:rFonts w:asciiTheme="minorHAnsi" w:hAnsiTheme="minorHAnsi" w:cstheme="minorHAnsi"/>
                 <w:szCs w:val="24"/>
+                <w:highlight w:val="green"/>
                 <w:lang w:val="en-US"/>
               </w:rPr>
               <w:t>.</w:t>
@@ -11743,6 +11842,7 @@
               <w:rPr>
                 <w:rFonts w:asciiTheme="minorHAnsi" w:hAnsiTheme="minorHAnsi" w:cstheme="minorHAnsi"/>
                 <w:szCs w:val="24"/>
+                <w:highlight w:val="green"/>
                 <w:lang w:val="en-US"/>
               </w:rPr>
               <w:t>9</w:t>
@@ -11759,12 +11859,14 @@
               <w:rPr>
                 <w:rFonts w:asciiTheme="minorHAnsi" w:hAnsiTheme="minorHAnsi" w:cstheme="minorHAnsi"/>
                 <w:szCs w:val="24"/>
-              </w:rPr>
-            </w:pPr>
-            <w:r>
-              <w:rPr>
-                <w:rFonts w:asciiTheme="minorHAnsi" w:hAnsiTheme="minorHAnsi" w:cstheme="minorHAnsi"/>
-                <w:szCs w:val="24"/>
+                <w:highlight w:val="green"/>
+              </w:rPr>
+            </w:pPr>
+            <w:r>
+              <w:rPr>
+                <w:rFonts w:asciiTheme="minorHAnsi" w:hAnsiTheme="minorHAnsi" w:cstheme="minorHAnsi"/>
+                <w:szCs w:val="24"/>
+                <w:highlight w:val="green"/>
               </w:rPr>
               <w:t xml:space="preserve">После нажатия на название товара в таблице открывается страница </w:t>
             </w:r>
@@ -11772,6 +11874,7 @@
               <w:rPr>
                 <w:rFonts w:asciiTheme="minorHAnsi" w:hAnsiTheme="minorHAnsi" w:cstheme="minorHAnsi"/>
                 <w:szCs w:val="24"/>
+                <w:highlight w:val="green"/>
                 <w:lang w:val="en-US"/>
               </w:rPr>
               <w:t>good</w:t>
@@ -11780,6 +11883,7 @@
               <w:rPr>
                 <w:rFonts w:asciiTheme="minorHAnsi" w:hAnsiTheme="minorHAnsi" w:cstheme="minorHAnsi"/>
                 <w:szCs w:val="24"/>
+                <w:highlight w:val="green"/>
               </w:rPr>
               <w:t>_</w:t>
             </w:r>
@@ -11787,6 +11891,7 @@
               <w:rPr>
                 <w:rFonts w:asciiTheme="minorHAnsi" w:hAnsiTheme="minorHAnsi" w:cstheme="minorHAnsi"/>
                 <w:szCs w:val="24"/>
+                <w:highlight w:val="green"/>
                 <w:lang w:val="en-US"/>
               </w:rPr>
               <w:t>page</w:t>
@@ -11795,6 +11900,7 @@
               <w:rPr>
                 <w:rFonts w:asciiTheme="minorHAnsi" w:hAnsiTheme="minorHAnsi" w:cstheme="minorHAnsi"/>
                 <w:szCs w:val="24"/>
+                <w:highlight w:val="green"/>
               </w:rPr>
               <w:t>.</w:t>
             </w:r>
@@ -11802,6 +11908,7 @@
               <w:rPr>
                 <w:rFonts w:asciiTheme="minorHAnsi" w:hAnsiTheme="minorHAnsi" w:cstheme="minorHAnsi"/>
                 <w:szCs w:val="24"/>
+                <w:highlight w:val="green"/>
                 <w:lang w:val="en-US"/>
               </w:rPr>
               <w:t>php</w:t>
@@ -11810,6 +11917,7 @@
               <w:rPr>
                 <w:rFonts w:asciiTheme="minorHAnsi" w:hAnsiTheme="minorHAnsi" w:cstheme="minorHAnsi"/>
                 <w:szCs w:val="24"/>
+                <w:highlight w:val="green"/>
               </w:rPr>
               <w:t xml:space="preserve"> </w:t>
             </w:r>
@@ -11817,6 +11925,7 @@
               <w:rPr>
                 <w:rFonts w:asciiTheme="minorHAnsi" w:hAnsiTheme="minorHAnsi" w:cstheme="minorHAnsi"/>
                 <w:szCs w:val="24"/>
+                <w:highlight w:val="green"/>
                 <w:lang w:val="en-US"/>
               </w:rPr>
               <w:t>c</w:t>
@@ -11825,15 +11934,9 @@
               <w:rPr>
                 <w:rFonts w:asciiTheme="minorHAnsi" w:hAnsiTheme="minorHAnsi" w:cstheme="minorHAnsi"/>
                 <w:szCs w:val="24"/>
-              </w:rPr>
-              <w:t xml:space="preserve"> </w:t>
-            </w:r>
-            <w:r>
-              <w:rPr>
-                <w:rFonts w:asciiTheme="minorHAnsi" w:hAnsiTheme="minorHAnsi" w:cstheme="minorHAnsi"/>
-                <w:szCs w:val="24"/>
-              </w:rPr>
-              <w:t>названием, ценой, изображением, описанием товара и кнопкой «Добавить в корзину»</w:t>
+                <w:highlight w:val="green"/>
+              </w:rPr>
+              <w:t xml:space="preserve"> названием, ценой, изображением, описанием товара и кнопкой «Добавить в корзину»</w:t>
             </w:r>
           </w:p>
         </w:tc>
@@ -12338,7 +12441,6 @@
                 <w:rFonts w:asciiTheme="minorHAnsi" w:hAnsiTheme="minorHAnsi" w:cstheme="minorHAnsi"/>
                 <w:szCs w:val="24"/>
                 <w:highlight w:val="green"/>
-                <w:lang w:val="en-US"/>
               </w:rPr>
             </w:pPr>
             <w:r>
@@ -12938,8 +13040,6 @@
                 <w:lang w:val="en-US"/>
               </w:rPr>
             </w:pPr>
-            <w:bookmarkStart w:id="6" w:name="_GoBack"/>
-            <w:bookmarkEnd w:id="6"/>
             <w:r>
               <w:rPr>
                 <w:rFonts w:asciiTheme="minorHAnsi" w:hAnsiTheme="minorHAnsi" w:cstheme="minorHAnsi"/>
@@ -14907,7 +15007,7 @@
 </file>
 
 <file path=customXml/itemProps1.xml><?xml version="1.0" encoding="utf-8"?>
-<ds:datastoreItem xmlns:ds="http://schemas.openxmlformats.org/officeDocument/2006/customXml" ds:itemID="{58D825AD-8196-427A-A50F-7EA308F71825}">
+<ds:datastoreItem xmlns:ds="http://schemas.openxmlformats.org/officeDocument/2006/customXml" ds:itemID="{7EF32470-B331-4BEF-8058-038847F83458}">
   <ds:schemaRefs>
     <ds:schemaRef ds:uri="http://schemas.openxmlformats.org/officeDocument/2006/bibliography"/>
   </ds:schemaRefs>

</xml_diff>